<commit_message>
Adiciona arquivos do Desafio Final
</commit_message>
<xml_diff>
--- a/Modulos/DesafioFinal/docs/Documento_Arquitetural.docx
+++ b/Modulos/DesafioFinal/docs/Documento_Arquitetural.docx
@@ -7,7 +7,7 @@
         <w:pStyle w:val="Ttulo1"/>
       </w:pPr>
       <w:bookmarkStart w:id="0" w:name="documento-arquitetural-de-dados"/>
-      <w:bookmarkStart w:id="1" w:name="_Toc212407440"/>
+      <w:bookmarkStart w:id="1" w:name="_Toc213017772"/>
       <w:proofErr w:type="spellStart"/>
       <w:r>
         <w:t>Documento</w:t>
@@ -31,7 +31,7 @@
         <w:pStyle w:val="Ttulo2"/>
       </w:pPr>
       <w:bookmarkStart w:id="2" w:name="sistema-e-commerce-amazonas"/>
-      <w:bookmarkStart w:id="3" w:name="_Toc212407441"/>
+      <w:bookmarkStart w:id="3" w:name="_Toc213017773"/>
       <w:r>
         <w:t>Sistema E-commerce Amazonas</w:t>
       </w:r>
@@ -98,13 +98,32 @@
         <w:t>Data:</w:t>
       </w:r>
       <w:r>
-        <w:t xml:space="preserve"> Outubro 2025</w:t>
+        <w:t xml:space="preserve"> </w:t>
+      </w:r>
+      <w:proofErr w:type="spellStart"/>
+      <w:r>
+        <w:t>Outubro</w:t>
+      </w:r>
+      <w:proofErr w:type="spellEnd"/>
+      <w:r>
+        <w:t xml:space="preserve"> 2025</w:t>
+      </w:r>
+      <w:r>
+        <w:t xml:space="preserve"> – </w:t>
+      </w:r>
+      <w:proofErr w:type="spellStart"/>
+      <w:r>
+        <w:t>Atualizado</w:t>
+      </w:r>
+      <w:proofErr w:type="spellEnd"/>
+      <w:r>
+        <w:t xml:space="preserve"> 02/11</w:t>
       </w:r>
     </w:p>
     <w:p>
       <w:r>
         <w:pict>
-          <v:rect id="_x0000_i1316" style="width:0;height:1.5pt" o:hralign="center" o:bullet="t" o:hrstd="t" o:hr="t"/>
+          <v:rect id="_x0000_i1201" style="width:0;height:1.5pt" o:hralign="center" o:bullet="t" o:hrstd="t" o:hr="t"/>
         </w:pict>
       </w:r>
     </w:p>
@@ -113,6 +132,10 @@
     <w:sdt>
       <w:sdtPr>
         <w:rPr>
+          <w:rFonts w:asciiTheme="minorHAnsi" w:eastAsiaTheme="minorEastAsia" w:hAnsiTheme="minorHAnsi" w:cstheme="minorBidi"/>
+          <w:color w:val="auto"/>
+          <w:sz w:val="24"/>
+          <w:szCs w:val="24"/>
           <w:lang w:val="pt-BR"/>
         </w:rPr>
         <w:id w:val="-781564305"/>
@@ -123,12 +146,8 @@
       </w:sdtPr>
       <w:sdtEndPr>
         <w:rPr>
-          <w:rFonts w:asciiTheme="minorHAnsi" w:eastAsiaTheme="minorEastAsia" w:hAnsiTheme="minorHAnsi" w:cstheme="minorBidi"/>
           <w:b/>
           <w:bCs/>
-          <w:color w:val="auto"/>
-          <w:sz w:val="24"/>
-          <w:szCs w:val="24"/>
           <w:lang w:val="en-US"/>
         </w:rPr>
       </w:sdtEndPr>
@@ -148,10 +167,13 @@
           <w:pPr>
             <w:pStyle w:val="Sumrio1"/>
             <w:tabs>
-              <w:tab w:val="right" w:leader="dot" w:pos="8828"/>
+              <w:tab w:val="right" w:leader="dot" w:pos="10196"/>
             </w:tabs>
             <w:rPr>
               <w:noProof/>
+              <w:kern w:val="2"/>
+              <w:lang w:val="pt-BR" w:eastAsia="pt-BR"/>
+              <w14:ligatures w14:val="standardContextual"/>
             </w:rPr>
           </w:pPr>
           <w:r>
@@ -163,7 +185,7 @@
           <w:r>
             <w:fldChar w:fldCharType="separate"/>
           </w:r>
-          <w:hyperlink w:anchor="_Toc212407440" w:history="1">
+          <w:hyperlink w:anchor="_Toc213017772" w:history="1">
             <w:r>
               <w:rPr>
                 <w:rStyle w:val="Hyperlink"/>
@@ -190,7 +212,7 @@
                 <w:noProof/>
                 <w:webHidden/>
               </w:rPr>
-              <w:instrText xml:space="preserve"> PAGEREF _Toc212407440 \h </w:instrText>
+              <w:instrText xml:space="preserve"> PAGEREF _Toc213017772 \h </w:instrText>
             </w:r>
             <w:r>
               <w:rPr>
@@ -225,13 +247,16 @@
           <w:pPr>
             <w:pStyle w:val="Sumrio2"/>
             <w:tabs>
-              <w:tab w:val="right" w:leader="dot" w:pos="8828"/>
+              <w:tab w:val="right" w:leader="dot" w:pos="10196"/>
             </w:tabs>
             <w:rPr>
               <w:noProof/>
+              <w:kern w:val="2"/>
+              <w:lang w:val="pt-BR" w:eastAsia="pt-BR"/>
+              <w14:ligatures w14:val="standardContextual"/>
             </w:rPr>
           </w:pPr>
-          <w:hyperlink w:anchor="_Toc212407441" w:history="1">
+          <w:hyperlink w:anchor="_Toc213017773" w:history="1">
             <w:r>
               <w:rPr>
                 <w:rStyle w:val="Hyperlink"/>
@@ -258,7 +283,7 @@
                 <w:noProof/>
                 <w:webHidden/>
               </w:rPr>
-              <w:instrText xml:space="preserve"> PAGEREF _Toc212407441 \h </w:instrText>
+              <w:instrText xml:space="preserve"> PAGEREF _Toc213017773 \h </w:instrText>
             </w:r>
             <w:r>
               <w:rPr>
@@ -293,13 +318,16 @@
           <w:pPr>
             <w:pStyle w:val="Sumrio2"/>
             <w:tabs>
-              <w:tab w:val="right" w:leader="dot" w:pos="8828"/>
+              <w:tab w:val="right" w:leader="dot" w:pos="10196"/>
             </w:tabs>
             <w:rPr>
               <w:noProof/>
+              <w:kern w:val="2"/>
+              <w:lang w:val="pt-BR" w:eastAsia="pt-BR"/>
+              <w14:ligatures w14:val="standardContextual"/>
             </w:rPr>
           </w:pPr>
-          <w:hyperlink w:anchor="_Toc212407442" w:history="1">
+          <w:hyperlink w:anchor="_Toc213017774" w:history="1">
             <w:r>
               <w:rPr>
                 <w:rStyle w:val="Hyperlink"/>
@@ -326,7 +354,7 @@
                 <w:noProof/>
                 <w:webHidden/>
               </w:rPr>
-              <w:instrText xml:space="preserve"> PAGEREF _Toc212407442 \h </w:instrText>
+              <w:instrText xml:space="preserve"> PAGEREF _Toc213017774 \h </w:instrText>
             </w:r>
             <w:r>
               <w:rPr>
@@ -346,7 +374,7 @@
                 <w:noProof/>
                 <w:webHidden/>
               </w:rPr>
-              <w:t>1</w:t>
+              <w:t>2</w:t>
             </w:r>
             <w:r>
               <w:rPr>
@@ -361,13 +389,16 @@
           <w:pPr>
             <w:pStyle w:val="Sumrio3"/>
             <w:tabs>
-              <w:tab w:val="right" w:leader="dot" w:pos="8828"/>
+              <w:tab w:val="right" w:leader="dot" w:pos="10196"/>
             </w:tabs>
             <w:rPr>
               <w:noProof/>
+              <w:kern w:val="2"/>
+              <w:lang w:val="pt-BR" w:eastAsia="pt-BR"/>
+              <w14:ligatures w14:val="standardContextual"/>
             </w:rPr>
           </w:pPr>
-          <w:hyperlink w:anchor="_Toc212407443" w:history="1">
+          <w:hyperlink w:anchor="_Toc213017775" w:history="1">
             <w:r>
               <w:rPr>
                 <w:rStyle w:val="Hyperlink"/>
@@ -394,7 +425,7 @@
                 <w:noProof/>
                 <w:webHidden/>
               </w:rPr>
-              <w:instrText xml:space="preserve"> PAGEREF _Toc212407443 \h </w:instrText>
+              <w:instrText xml:space="preserve"> PAGEREF _Toc213017775 \h </w:instrText>
             </w:r>
             <w:r>
               <w:rPr>
@@ -414,7 +445,7 @@
                 <w:noProof/>
                 <w:webHidden/>
               </w:rPr>
-              <w:t>1</w:t>
+              <w:t>2</w:t>
             </w:r>
             <w:r>
               <w:rPr>
@@ -429,13 +460,16 @@
           <w:pPr>
             <w:pStyle w:val="Sumrio3"/>
             <w:tabs>
-              <w:tab w:val="right" w:leader="dot" w:pos="8828"/>
+              <w:tab w:val="right" w:leader="dot" w:pos="10196"/>
             </w:tabs>
             <w:rPr>
               <w:noProof/>
+              <w:kern w:val="2"/>
+              <w:lang w:val="pt-BR" w:eastAsia="pt-BR"/>
+              <w14:ligatures w14:val="standardContextual"/>
             </w:rPr>
           </w:pPr>
-          <w:hyperlink w:anchor="_Toc212407444" w:history="1">
+          <w:hyperlink w:anchor="_Toc213017776" w:history="1">
             <w:r>
               <w:rPr>
                 <w:rStyle w:val="Hyperlink"/>
@@ -462,7 +496,7 @@
                 <w:noProof/>
                 <w:webHidden/>
               </w:rPr>
-              <w:instrText xml:space="preserve"> PAGEREF _Toc212407444 \h </w:instrText>
+              <w:instrText xml:space="preserve"> PAGEREF _Toc213017776 \h </w:instrText>
             </w:r>
             <w:r>
               <w:rPr>
@@ -482,7 +516,7 @@
                 <w:noProof/>
                 <w:webHidden/>
               </w:rPr>
-              <w:t>1</w:t>
+              <w:t>2</w:t>
             </w:r>
             <w:r>
               <w:rPr>
@@ -497,13 +531,16 @@
           <w:pPr>
             <w:pStyle w:val="Sumrio3"/>
             <w:tabs>
-              <w:tab w:val="right" w:leader="dot" w:pos="8828"/>
+              <w:tab w:val="right" w:leader="dot" w:pos="10196"/>
             </w:tabs>
             <w:rPr>
               <w:noProof/>
+              <w:kern w:val="2"/>
+              <w:lang w:val="pt-BR" w:eastAsia="pt-BR"/>
+              <w14:ligatures w14:val="standardContextual"/>
             </w:rPr>
           </w:pPr>
-          <w:hyperlink w:anchor="_Toc212407445" w:history="1">
+          <w:hyperlink w:anchor="_Toc213017777" w:history="1">
             <w:r>
               <w:rPr>
                 <w:rStyle w:val="Hyperlink"/>
@@ -530,7 +567,7 @@
                 <w:noProof/>
                 <w:webHidden/>
               </w:rPr>
-              <w:instrText xml:space="preserve"> PAGEREF _Toc212407445 \h </w:instrText>
+              <w:instrText xml:space="preserve"> PAGEREF _Toc213017777 \h </w:instrText>
             </w:r>
             <w:r>
               <w:rPr>
@@ -550,7 +587,7 @@
                 <w:noProof/>
                 <w:webHidden/>
               </w:rPr>
-              <w:t>1</w:t>
+              <w:t>2</w:t>
             </w:r>
             <w:r>
               <w:rPr>
@@ -565,13 +602,16 @@
           <w:pPr>
             <w:pStyle w:val="Sumrio2"/>
             <w:tabs>
-              <w:tab w:val="right" w:leader="dot" w:pos="8828"/>
+              <w:tab w:val="right" w:leader="dot" w:pos="10196"/>
             </w:tabs>
             <w:rPr>
               <w:noProof/>
+              <w:kern w:val="2"/>
+              <w:lang w:val="pt-BR" w:eastAsia="pt-BR"/>
+              <w14:ligatures w14:val="standardContextual"/>
             </w:rPr>
           </w:pPr>
-          <w:hyperlink w:anchor="_Toc212407446" w:history="1">
+          <w:hyperlink w:anchor="_Toc213017778" w:history="1">
             <w:r>
               <w:rPr>
                 <w:rStyle w:val="Hyperlink"/>
@@ -598,7 +638,7 @@
                 <w:noProof/>
                 <w:webHidden/>
               </w:rPr>
-              <w:instrText xml:space="preserve"> PAGEREF _Toc212407446 \h </w:instrText>
+              <w:instrText xml:space="preserve"> PAGEREF _Toc213017778 \h </w:instrText>
             </w:r>
             <w:r>
               <w:rPr>
@@ -618,7 +658,7 @@
                 <w:noProof/>
                 <w:webHidden/>
               </w:rPr>
-              <w:t>1</w:t>
+              <w:t>2</w:t>
             </w:r>
             <w:r>
               <w:rPr>
@@ -633,13 +673,16 @@
           <w:pPr>
             <w:pStyle w:val="Sumrio3"/>
             <w:tabs>
-              <w:tab w:val="right" w:leader="dot" w:pos="8828"/>
+              <w:tab w:val="right" w:leader="dot" w:pos="10196"/>
             </w:tabs>
             <w:rPr>
               <w:noProof/>
+              <w:kern w:val="2"/>
+              <w:lang w:val="pt-BR" w:eastAsia="pt-BR"/>
+              <w14:ligatures w14:val="standardContextual"/>
             </w:rPr>
           </w:pPr>
-          <w:hyperlink w:anchor="_Toc212407447" w:history="1">
+          <w:hyperlink w:anchor="_Toc213017779" w:history="1">
             <w:r>
               <w:rPr>
                 <w:rStyle w:val="Hyperlink"/>
@@ -666,7 +709,7 @@
                 <w:noProof/>
                 <w:webHidden/>
               </w:rPr>
-              <w:instrText xml:space="preserve"> PAGEREF _Toc212407447 \h </w:instrText>
+              <w:instrText xml:space="preserve"> PAGEREF _Toc213017779 \h </w:instrText>
             </w:r>
             <w:r>
               <w:rPr>
@@ -686,7 +729,7 @@
                 <w:noProof/>
                 <w:webHidden/>
               </w:rPr>
-              <w:t>1</w:t>
+              <w:t>2</w:t>
             </w:r>
             <w:r>
               <w:rPr>
@@ -701,13 +744,16 @@
           <w:pPr>
             <w:pStyle w:val="Sumrio3"/>
             <w:tabs>
-              <w:tab w:val="right" w:leader="dot" w:pos="8828"/>
+              <w:tab w:val="right" w:leader="dot" w:pos="10196"/>
             </w:tabs>
             <w:rPr>
               <w:noProof/>
+              <w:kern w:val="2"/>
+              <w:lang w:val="pt-BR" w:eastAsia="pt-BR"/>
+              <w14:ligatures w14:val="standardContextual"/>
             </w:rPr>
           </w:pPr>
-          <w:hyperlink w:anchor="_Toc212407448" w:history="1">
+          <w:hyperlink w:anchor="_Toc213017780" w:history="1">
             <w:r>
               <w:rPr>
                 <w:rStyle w:val="Hyperlink"/>
@@ -734,7 +780,7 @@
                 <w:noProof/>
                 <w:webHidden/>
               </w:rPr>
-              <w:instrText xml:space="preserve"> PAGEREF _Toc212407448 \h </w:instrText>
+              <w:instrText xml:space="preserve"> PAGEREF _Toc213017780 \h </w:instrText>
             </w:r>
             <w:r>
               <w:rPr>
@@ -769,13 +815,16 @@
           <w:pPr>
             <w:pStyle w:val="Sumrio3"/>
             <w:tabs>
-              <w:tab w:val="right" w:leader="dot" w:pos="8828"/>
+              <w:tab w:val="right" w:leader="dot" w:pos="10196"/>
             </w:tabs>
             <w:rPr>
               <w:noProof/>
+              <w:kern w:val="2"/>
+              <w:lang w:val="pt-BR" w:eastAsia="pt-BR"/>
+              <w14:ligatures w14:val="standardContextual"/>
             </w:rPr>
           </w:pPr>
-          <w:hyperlink w:anchor="_Toc212407449" w:history="1">
+          <w:hyperlink w:anchor="_Toc213017781" w:history="1">
             <w:r>
               <w:rPr>
                 <w:rStyle w:val="Hyperlink"/>
@@ -802,7 +851,7 @@
                 <w:noProof/>
                 <w:webHidden/>
               </w:rPr>
-              <w:instrText xml:space="preserve"> PAGEREF _Toc212407449 \h </w:instrText>
+              <w:instrText xml:space="preserve"> PAGEREF _Toc213017781 \h </w:instrText>
             </w:r>
             <w:r>
               <w:rPr>
@@ -822,7 +871,7 @@
                 <w:noProof/>
                 <w:webHidden/>
               </w:rPr>
-              <w:t>2</w:t>
+              <w:t>3</w:t>
             </w:r>
             <w:r>
               <w:rPr>
@@ -837,13 +886,16 @@
           <w:pPr>
             <w:pStyle w:val="Sumrio3"/>
             <w:tabs>
-              <w:tab w:val="right" w:leader="dot" w:pos="8828"/>
+              <w:tab w:val="right" w:leader="dot" w:pos="10196"/>
             </w:tabs>
             <w:rPr>
               <w:noProof/>
+              <w:kern w:val="2"/>
+              <w:lang w:val="pt-BR" w:eastAsia="pt-BR"/>
+              <w14:ligatures w14:val="standardContextual"/>
             </w:rPr>
           </w:pPr>
-          <w:hyperlink w:anchor="_Toc212407450" w:history="1">
+          <w:hyperlink w:anchor="_Toc213017782" w:history="1">
             <w:r>
               <w:rPr>
                 <w:rStyle w:val="Hyperlink"/>
@@ -870,7 +922,7 @@
                 <w:noProof/>
                 <w:webHidden/>
               </w:rPr>
-              <w:instrText xml:space="preserve"> PAGEREF _Toc212407450 \h </w:instrText>
+              <w:instrText xml:space="preserve"> PAGEREF _Toc213017782 \h </w:instrText>
             </w:r>
             <w:r>
               <w:rPr>
@@ -905,13 +957,16 @@
           <w:pPr>
             <w:pStyle w:val="Sumrio2"/>
             <w:tabs>
-              <w:tab w:val="right" w:leader="dot" w:pos="8828"/>
+              <w:tab w:val="right" w:leader="dot" w:pos="10196"/>
             </w:tabs>
             <w:rPr>
               <w:noProof/>
+              <w:kern w:val="2"/>
+              <w:lang w:val="pt-BR" w:eastAsia="pt-BR"/>
+              <w14:ligatures w14:val="standardContextual"/>
             </w:rPr>
           </w:pPr>
-          <w:hyperlink w:anchor="_Toc212407451" w:history="1">
+          <w:hyperlink w:anchor="_Toc213017783" w:history="1">
             <w:r>
               <w:rPr>
                 <w:rStyle w:val="Hyperlink"/>
@@ -938,7 +993,7 @@
                 <w:noProof/>
                 <w:webHidden/>
               </w:rPr>
-              <w:instrText xml:space="preserve"> PAGEREF _Toc212407451 \h </w:instrText>
+              <w:instrText xml:space="preserve"> PAGEREF _Toc213017783 \h </w:instrText>
             </w:r>
             <w:r>
               <w:rPr>
@@ -973,19 +1028,22 @@
           <w:pPr>
             <w:pStyle w:val="Sumrio3"/>
             <w:tabs>
-              <w:tab w:val="right" w:leader="dot" w:pos="8828"/>
+              <w:tab w:val="right" w:leader="dot" w:pos="10196"/>
             </w:tabs>
             <w:rPr>
               <w:noProof/>
+              <w:kern w:val="2"/>
+              <w:lang w:val="pt-BR" w:eastAsia="pt-BR"/>
+              <w14:ligatures w14:val="standardContextual"/>
             </w:rPr>
           </w:pPr>
-          <w:hyperlink w:anchor="_Toc212407452" w:history="1">
+          <w:hyperlink w:anchor="_Toc213017784" w:history="1">
             <w:r>
               <w:rPr>
                 <w:rStyle w:val="Hyperlink"/>
                 <w:noProof/>
               </w:rPr>
-              <w:t>3.1 Diagrama do Modelo Lógico</w:t>
+              <w:t>3.1 Diagrama do Modelo Relacional</w:t>
             </w:r>
             <w:r>
               <w:rPr>
@@ -1006,7 +1064,7 @@
                 <w:noProof/>
                 <w:webHidden/>
               </w:rPr>
-              <w:instrText xml:space="preserve"> PAGEREF _Toc212407452 \h </w:instrText>
+              <w:instrText xml:space="preserve"> PAGEREF _Toc213017784 \h </w:instrText>
             </w:r>
             <w:r>
               <w:rPr>
@@ -1041,13 +1099,16 @@
           <w:pPr>
             <w:pStyle w:val="Sumrio3"/>
             <w:tabs>
-              <w:tab w:val="right" w:leader="dot" w:pos="8828"/>
+              <w:tab w:val="right" w:leader="dot" w:pos="10196"/>
             </w:tabs>
             <w:rPr>
               <w:noProof/>
+              <w:kern w:val="2"/>
+              <w:lang w:val="pt-BR" w:eastAsia="pt-BR"/>
+              <w14:ligatures w14:val="standardContextual"/>
             </w:rPr>
           </w:pPr>
-          <w:hyperlink w:anchor="_Toc212407453" w:history="1">
+          <w:hyperlink w:anchor="_Toc213017785" w:history="1">
             <w:r>
               <w:rPr>
                 <w:rStyle w:val="Hyperlink"/>
@@ -1074,7 +1135,7 @@
                 <w:noProof/>
                 <w:webHidden/>
               </w:rPr>
-              <w:instrText xml:space="preserve"> PAGEREF _Toc212407453 \h </w:instrText>
+              <w:instrText xml:space="preserve"> PAGEREF _Toc213017785 \h </w:instrText>
             </w:r>
             <w:r>
               <w:rPr>
@@ -1109,13 +1170,16 @@
           <w:pPr>
             <w:pStyle w:val="Sumrio3"/>
             <w:tabs>
-              <w:tab w:val="right" w:leader="dot" w:pos="8828"/>
+              <w:tab w:val="right" w:leader="dot" w:pos="10196"/>
             </w:tabs>
             <w:rPr>
               <w:noProof/>
+              <w:kern w:val="2"/>
+              <w:lang w:val="pt-BR" w:eastAsia="pt-BR"/>
+              <w14:ligatures w14:val="standardContextual"/>
             </w:rPr>
           </w:pPr>
-          <w:hyperlink w:anchor="_Toc212407454" w:history="1">
+          <w:hyperlink w:anchor="_Toc213017786" w:history="1">
             <w:r>
               <w:rPr>
                 <w:rStyle w:val="Hyperlink"/>
@@ -1142,7 +1206,7 @@
                 <w:noProof/>
                 <w:webHidden/>
               </w:rPr>
-              <w:instrText xml:space="preserve"> PAGEREF _Toc212407454 \h </w:instrText>
+              <w:instrText xml:space="preserve"> PAGEREF _Toc213017786 \h </w:instrText>
             </w:r>
             <w:r>
               <w:rPr>
@@ -1177,13 +1241,16 @@
           <w:pPr>
             <w:pStyle w:val="Sumrio2"/>
             <w:tabs>
-              <w:tab w:val="right" w:leader="dot" w:pos="8828"/>
+              <w:tab w:val="right" w:leader="dot" w:pos="10196"/>
             </w:tabs>
             <w:rPr>
               <w:noProof/>
+              <w:kern w:val="2"/>
+              <w:lang w:val="pt-BR" w:eastAsia="pt-BR"/>
+              <w14:ligatures w14:val="standardContextual"/>
             </w:rPr>
           </w:pPr>
-          <w:hyperlink w:anchor="_Toc212407455" w:history="1">
+          <w:hyperlink w:anchor="_Toc213017787" w:history="1">
             <w:r>
               <w:rPr>
                 <w:rStyle w:val="Hyperlink"/>
@@ -1210,7 +1277,7 @@
                 <w:noProof/>
                 <w:webHidden/>
               </w:rPr>
-              <w:instrText xml:space="preserve"> PAGEREF _Toc212407455 \h </w:instrText>
+              <w:instrText xml:space="preserve"> PAGEREF _Toc213017787 \h </w:instrText>
             </w:r>
             <w:r>
               <w:rPr>
@@ -1230,7 +1297,7 @@
                 <w:noProof/>
                 <w:webHidden/>
               </w:rPr>
-              <w:t>12</w:t>
+              <w:t>10</w:t>
             </w:r>
             <w:r>
               <w:rPr>
@@ -1245,13 +1312,16 @@
           <w:pPr>
             <w:pStyle w:val="Sumrio3"/>
             <w:tabs>
-              <w:tab w:val="right" w:leader="dot" w:pos="8828"/>
+              <w:tab w:val="right" w:leader="dot" w:pos="10196"/>
             </w:tabs>
             <w:rPr>
               <w:noProof/>
+              <w:kern w:val="2"/>
+              <w:lang w:val="pt-BR" w:eastAsia="pt-BR"/>
+              <w14:ligatures w14:val="standardContextual"/>
             </w:rPr>
           </w:pPr>
-          <w:hyperlink w:anchor="_Toc212407456" w:history="1">
+          <w:hyperlink w:anchor="_Toc213017788" w:history="1">
             <w:r>
               <w:rPr>
                 <w:rStyle w:val="Hyperlink"/>
@@ -1278,7 +1348,7 @@
                 <w:noProof/>
                 <w:webHidden/>
               </w:rPr>
-              <w:instrText xml:space="preserve"> PAGEREF _Toc212407456 \h </w:instrText>
+              <w:instrText xml:space="preserve"> PAGEREF _Toc213017788 \h </w:instrText>
             </w:r>
             <w:r>
               <w:rPr>
@@ -1298,7 +1368,7 @@
                 <w:noProof/>
                 <w:webHidden/>
               </w:rPr>
-              <w:t>12</w:t>
+              <w:t>10</w:t>
             </w:r>
             <w:r>
               <w:rPr>
@@ -1313,13 +1383,16 @@
           <w:pPr>
             <w:pStyle w:val="Sumrio3"/>
             <w:tabs>
-              <w:tab w:val="right" w:leader="dot" w:pos="8828"/>
+              <w:tab w:val="right" w:leader="dot" w:pos="10196"/>
             </w:tabs>
             <w:rPr>
               <w:noProof/>
+              <w:kern w:val="2"/>
+              <w:lang w:val="pt-BR" w:eastAsia="pt-BR"/>
+              <w14:ligatures w14:val="standardContextual"/>
             </w:rPr>
           </w:pPr>
-          <w:hyperlink w:anchor="_Toc212407457" w:history="1">
+          <w:hyperlink w:anchor="_Toc213017789" w:history="1">
             <w:r>
               <w:rPr>
                 <w:rStyle w:val="Hyperlink"/>
@@ -1346,7 +1419,7 @@
                 <w:noProof/>
                 <w:webHidden/>
               </w:rPr>
-              <w:instrText xml:space="preserve"> PAGEREF _Toc212407457 \h </w:instrText>
+              <w:instrText xml:space="preserve"> PAGEREF _Toc213017789 \h </w:instrText>
             </w:r>
             <w:r>
               <w:rPr>
@@ -1366,7 +1439,7 @@
                 <w:noProof/>
                 <w:webHidden/>
               </w:rPr>
-              <w:t>12</w:t>
+              <w:t>11</w:t>
             </w:r>
             <w:r>
               <w:rPr>
@@ -1381,13 +1454,16 @@
           <w:pPr>
             <w:pStyle w:val="Sumrio3"/>
             <w:tabs>
-              <w:tab w:val="right" w:leader="dot" w:pos="8828"/>
+              <w:tab w:val="right" w:leader="dot" w:pos="10196"/>
             </w:tabs>
             <w:rPr>
               <w:noProof/>
+              <w:kern w:val="2"/>
+              <w:lang w:val="pt-BR" w:eastAsia="pt-BR"/>
+              <w14:ligatures w14:val="standardContextual"/>
             </w:rPr>
           </w:pPr>
-          <w:hyperlink w:anchor="_Toc212407458" w:history="1">
+          <w:hyperlink w:anchor="_Toc213017790" w:history="1">
             <w:r>
               <w:rPr>
                 <w:rStyle w:val="Hyperlink"/>
@@ -1414,7 +1490,7 @@
                 <w:noProof/>
                 <w:webHidden/>
               </w:rPr>
-              <w:instrText xml:space="preserve"> PAGEREF _Toc212407458 \h </w:instrText>
+              <w:instrText xml:space="preserve"> PAGEREF _Toc213017790 \h </w:instrText>
             </w:r>
             <w:r>
               <w:rPr>
@@ -1434,7 +1510,7 @@
                 <w:noProof/>
                 <w:webHidden/>
               </w:rPr>
-              <w:t>12</w:t>
+              <w:t>11</w:t>
             </w:r>
             <w:r>
               <w:rPr>
@@ -1449,13 +1525,16 @@
           <w:pPr>
             <w:pStyle w:val="Sumrio2"/>
             <w:tabs>
-              <w:tab w:val="right" w:leader="dot" w:pos="8828"/>
+              <w:tab w:val="right" w:leader="dot" w:pos="10196"/>
             </w:tabs>
             <w:rPr>
               <w:noProof/>
+              <w:kern w:val="2"/>
+              <w:lang w:val="pt-BR" w:eastAsia="pt-BR"/>
+              <w14:ligatures w14:val="standardContextual"/>
             </w:rPr>
           </w:pPr>
-          <w:hyperlink w:anchor="_Toc212407459" w:history="1">
+          <w:hyperlink w:anchor="_Toc213017791" w:history="1">
             <w:r>
               <w:rPr>
                 <w:rStyle w:val="Hyperlink"/>
@@ -1482,7 +1561,7 @@
                 <w:noProof/>
                 <w:webHidden/>
               </w:rPr>
-              <w:instrText xml:space="preserve"> PAGEREF _Toc212407459 \h </w:instrText>
+              <w:instrText xml:space="preserve"> PAGEREF _Toc213017791 \h </w:instrText>
             </w:r>
             <w:r>
               <w:rPr>
@@ -1502,7 +1581,7 @@
                 <w:noProof/>
                 <w:webHidden/>
               </w:rPr>
-              <w:t>12</w:t>
+              <w:t>11</w:t>
             </w:r>
             <w:r>
               <w:rPr>
@@ -1517,13 +1596,16 @@
           <w:pPr>
             <w:pStyle w:val="Sumrio2"/>
             <w:tabs>
-              <w:tab w:val="right" w:leader="dot" w:pos="8828"/>
+              <w:tab w:val="right" w:leader="dot" w:pos="10196"/>
             </w:tabs>
             <w:rPr>
               <w:noProof/>
+              <w:kern w:val="2"/>
+              <w:lang w:val="pt-BR" w:eastAsia="pt-BR"/>
+              <w14:ligatures w14:val="standardContextual"/>
             </w:rPr>
           </w:pPr>
-          <w:hyperlink w:anchor="_Toc212407460" w:history="1">
+          <w:hyperlink w:anchor="_Toc213017792" w:history="1">
             <w:r>
               <w:rPr>
                 <w:rStyle w:val="Hyperlink"/>
@@ -1550,7 +1632,7 @@
                 <w:noProof/>
                 <w:webHidden/>
               </w:rPr>
-              <w:instrText xml:space="preserve"> PAGEREF _Toc212407460 \h </w:instrText>
+              <w:instrText xml:space="preserve"> PAGEREF _Toc213017792 \h </w:instrText>
             </w:r>
             <w:r>
               <w:rPr>
@@ -1570,7 +1652,7 @@
                 <w:noProof/>
                 <w:webHidden/>
               </w:rPr>
-              <w:t>13</w:t>
+              <w:t>11</w:t>
             </w:r>
             <w:r>
               <w:rPr>
@@ -1585,13 +1667,16 @@
           <w:pPr>
             <w:pStyle w:val="Sumrio3"/>
             <w:tabs>
-              <w:tab w:val="right" w:leader="dot" w:pos="8828"/>
+              <w:tab w:val="right" w:leader="dot" w:pos="10196"/>
             </w:tabs>
             <w:rPr>
               <w:noProof/>
+              <w:kern w:val="2"/>
+              <w:lang w:val="pt-BR" w:eastAsia="pt-BR"/>
+              <w14:ligatures w14:val="standardContextual"/>
             </w:rPr>
           </w:pPr>
-          <w:hyperlink w:anchor="_Toc212407461" w:history="1">
+          <w:hyperlink w:anchor="_Toc213017793" w:history="1">
             <w:r>
               <w:rPr>
                 <w:rStyle w:val="Hyperlink"/>
@@ -1618,7 +1703,7 @@
                 <w:noProof/>
                 <w:webHidden/>
               </w:rPr>
-              <w:instrText xml:space="preserve"> PAGEREF _Toc212407461 \h </w:instrText>
+              <w:instrText xml:space="preserve"> PAGEREF _Toc213017793 \h </w:instrText>
             </w:r>
             <w:r>
               <w:rPr>
@@ -1638,7 +1723,7 @@
                 <w:noProof/>
                 <w:webHidden/>
               </w:rPr>
-              <w:t>13</w:t>
+              <w:t>11</w:t>
             </w:r>
             <w:r>
               <w:rPr>
@@ -1653,13 +1738,16 @@
           <w:pPr>
             <w:pStyle w:val="Sumrio3"/>
             <w:tabs>
-              <w:tab w:val="right" w:leader="dot" w:pos="8828"/>
+              <w:tab w:val="right" w:leader="dot" w:pos="10196"/>
             </w:tabs>
             <w:rPr>
               <w:noProof/>
+              <w:kern w:val="2"/>
+              <w:lang w:val="pt-BR" w:eastAsia="pt-BR"/>
+              <w14:ligatures w14:val="standardContextual"/>
             </w:rPr>
           </w:pPr>
-          <w:hyperlink w:anchor="_Toc212407462" w:history="1">
+          <w:hyperlink w:anchor="_Toc213017794" w:history="1">
             <w:r>
               <w:rPr>
                 <w:rStyle w:val="Hyperlink"/>
@@ -1686,7 +1774,7 @@
                 <w:noProof/>
                 <w:webHidden/>
               </w:rPr>
-              <w:instrText xml:space="preserve"> PAGEREF _Toc212407462 \h </w:instrText>
+              <w:instrText xml:space="preserve"> PAGEREF _Toc213017794 \h </w:instrText>
             </w:r>
             <w:r>
               <w:rPr>
@@ -1706,7 +1794,7 @@
                 <w:noProof/>
                 <w:webHidden/>
               </w:rPr>
-              <w:t>13</w:t>
+              <w:t>11</w:t>
             </w:r>
             <w:r>
               <w:rPr>
@@ -1721,13 +1809,16 @@
           <w:pPr>
             <w:pStyle w:val="Sumrio2"/>
             <w:tabs>
-              <w:tab w:val="right" w:leader="dot" w:pos="8828"/>
+              <w:tab w:val="right" w:leader="dot" w:pos="10196"/>
             </w:tabs>
             <w:rPr>
               <w:noProof/>
+              <w:kern w:val="2"/>
+              <w:lang w:val="pt-BR" w:eastAsia="pt-BR"/>
+              <w14:ligatures w14:val="standardContextual"/>
             </w:rPr>
           </w:pPr>
-          <w:hyperlink w:anchor="_Toc212407463" w:history="1">
+          <w:hyperlink w:anchor="_Toc213017795" w:history="1">
             <w:r>
               <w:rPr>
                 <w:rStyle w:val="Hyperlink"/>
@@ -1754,7 +1845,7 @@
                 <w:noProof/>
                 <w:webHidden/>
               </w:rPr>
-              <w:instrText xml:space="preserve"> PAGEREF _Toc212407463 \h </w:instrText>
+              <w:instrText xml:space="preserve"> PAGEREF _Toc213017795 \h </w:instrText>
             </w:r>
             <w:r>
               <w:rPr>
@@ -1774,7 +1865,7 @@
                 <w:noProof/>
                 <w:webHidden/>
               </w:rPr>
-              <w:t>13</w:t>
+              <w:t>12</w:t>
             </w:r>
             <w:r>
               <w:rPr>
@@ -1800,7 +1891,7 @@
       <w:pPr>
         <w:pStyle w:val="Ttulo2"/>
       </w:pPr>
-      <w:bookmarkStart w:id="5" w:name="_Toc212407442"/>
+      <w:bookmarkStart w:id="5" w:name="_Toc213017774"/>
       <w:r>
         <w:lastRenderedPageBreak/>
         <w:t>1. Introdução e Objetivos</w:t>
@@ -1812,7 +1903,7 @@
         <w:pStyle w:val="Ttulo3"/>
       </w:pPr>
       <w:bookmarkStart w:id="6" w:name="contexto-do-projeto"/>
-      <w:bookmarkStart w:id="7" w:name="_Toc212407443"/>
+      <w:bookmarkStart w:id="7" w:name="_Toc213017775"/>
       <w:r>
         <w:t>1.1 Contexto do Projeto</w:t>
       </w:r>
@@ -1831,7 +1922,7 @@
         <w:pStyle w:val="Ttulo3"/>
       </w:pPr>
       <w:bookmarkStart w:id="8" w:name="objetivos-principais"/>
-      <w:bookmarkStart w:id="9" w:name="_Toc212407444"/>
+      <w:bookmarkStart w:id="9" w:name="_Toc213017776"/>
       <w:bookmarkEnd w:id="6"/>
       <w:r>
         <w:t>1.2 Objetivos Principais</w:t>
@@ -1891,7 +1982,7 @@
         <w:pStyle w:val="Ttulo3"/>
       </w:pPr>
       <w:bookmarkStart w:id="10" w:name="tecnologias-propostas"/>
-      <w:bookmarkStart w:id="11" w:name="_Toc212407445"/>
+      <w:bookmarkStart w:id="11" w:name="_Toc213017777"/>
       <w:bookmarkEnd w:id="8"/>
       <w:r>
         <w:t>1.3 Tecnologias Propostas</w:t>
@@ -1939,7 +2030,7 @@
     <w:p>
       <w:r>
         <w:pict>
-          <v:rect id="_x0000_i1309" style="width:0;height:1.5pt" o:hralign="center" o:hrstd="t" o:hr="t"/>
+          <v:rect id="_x0000_i1202" style="width:0;height:1.5pt" o:hralign="center" o:hrstd="t" o:hr="t"/>
         </w:pict>
       </w:r>
     </w:p>
@@ -1948,7 +2039,7 @@
         <w:pStyle w:val="Ttulo2"/>
       </w:pPr>
       <w:bookmarkStart w:id="12" w:name="arquitetura-proposta"/>
-      <w:bookmarkStart w:id="13" w:name="_Toc212407446"/>
+      <w:bookmarkStart w:id="13" w:name="_Toc213017778"/>
       <w:bookmarkEnd w:id="4"/>
       <w:bookmarkEnd w:id="10"/>
       <w:r>
@@ -1961,7 +2052,7 @@
         <w:pStyle w:val="Ttulo3"/>
       </w:pPr>
       <w:bookmarkStart w:id="14" w:name="visão-geral-da-arquitetura"/>
-      <w:bookmarkStart w:id="15" w:name="_Toc212407447"/>
+      <w:bookmarkStart w:id="15" w:name="_Toc213017779"/>
       <w:r>
         <w:t>2.1 Visão Geral da Arquitetura</w:t>
       </w:r>
@@ -2040,7 +2131,7 @@
         <w:pStyle w:val="Ttulo3"/>
       </w:pPr>
       <w:bookmarkStart w:id="16" w:name="diagrama-da-arquitetura-conceitual"/>
-      <w:bookmarkStart w:id="17" w:name="_Toc212407448"/>
+      <w:bookmarkStart w:id="17" w:name="_Toc213017780"/>
       <w:bookmarkEnd w:id="14"/>
       <w:r>
         <w:t xml:space="preserve">2.2 </w:t>
@@ -2059,9 +2150,14 @@
       </w:r>
       <w:proofErr w:type="spellEnd"/>
       <w:r>
-        <w:t xml:space="preserve"> Conceitual</w:t>
+        <w:t xml:space="preserve"> </w:t>
+      </w:r>
+      <w:proofErr w:type="spellStart"/>
+      <w:r>
+        <w:t>Conceitual</w:t>
       </w:r>
       <w:bookmarkEnd w:id="17"/>
+      <w:proofErr w:type="spellEnd"/>
     </w:p>
     <w:p>
       <w:pPr>
@@ -2162,7 +2258,7 @@
         <w:pStyle w:val="Ttulo3"/>
       </w:pPr>
       <w:bookmarkStart w:id="18" w:name="estratégia-de-replicação-proposta"/>
-      <w:bookmarkStart w:id="19" w:name="_Toc212407449"/>
+      <w:bookmarkStart w:id="19" w:name="_Toc213017781"/>
       <w:bookmarkEnd w:id="16"/>
       <w:r>
         <w:t>2.3 Estratégia de Replicação Proposta</w:t>
@@ -2202,7 +2298,7 @@
         <w:pStyle w:val="Ttulo3"/>
       </w:pPr>
       <w:bookmarkStart w:id="20" w:name="estratégia-de-sharding-proposta"/>
-      <w:bookmarkStart w:id="21" w:name="_Toc212407450"/>
+      <w:bookmarkStart w:id="21" w:name="_Toc213017782"/>
       <w:bookmarkEnd w:id="18"/>
       <w:r>
         <w:t>2.4 Estratégia de Sharding Proposta</w:t>
@@ -2337,7 +2433,7 @@
     <w:p>
       <w:r>
         <w:pict>
-          <v:rect id="_x0000_i1310" style="width:0;height:1.5pt" o:hralign="center" o:hrstd="t" o:hr="t"/>
+          <v:rect id="_x0000_i1203" style="width:0;height:1.5pt" o:hralign="center" o:hrstd="t" o:hr="t"/>
         </w:pict>
       </w:r>
     </w:p>
@@ -2346,7 +2442,7 @@
         <w:pStyle w:val="Ttulo2"/>
       </w:pPr>
       <w:bookmarkStart w:id="22" w:name="modelagem-de-dados"/>
-      <w:bookmarkStart w:id="23" w:name="_Toc212407451"/>
+      <w:bookmarkStart w:id="23" w:name="_Toc213017783"/>
       <w:bookmarkEnd w:id="12"/>
       <w:bookmarkEnd w:id="20"/>
       <w:r>
@@ -2359,533 +2455,358 @@
         <w:pStyle w:val="Ttulo3"/>
       </w:pPr>
       <w:bookmarkStart w:id="24" w:name="diagrama-do-modelo-lógico"/>
-      <w:bookmarkStart w:id="25" w:name="_Toc212407452"/>
-      <w:r>
-        <w:t>3.1 Diagrama do Modelo Lógico</w:t>
+      <w:bookmarkStart w:id="25" w:name="_Toc213017784"/>
+      <w:r>
+        <w:t xml:space="preserve">3.1 </w:t>
+      </w:r>
+      <w:proofErr w:type="spellStart"/>
+      <w:r>
+        <w:t>Diagrama</w:t>
+      </w:r>
+      <w:proofErr w:type="spellEnd"/>
+      <w:r>
+        <w:t xml:space="preserve"> do </w:t>
+      </w:r>
+      <w:r>
+        <w:t xml:space="preserve">Modelo </w:t>
+      </w:r>
+      <w:proofErr w:type="spellStart"/>
+      <w:r>
+        <w:t>Relacional</w:t>
       </w:r>
       <w:bookmarkEnd w:id="25"/>
+      <w:proofErr w:type="spellEnd"/>
     </w:p>
     <w:p>
       <w:pPr>
         <w:pStyle w:val="FirstParagraph"/>
       </w:pPr>
       <w:r>
-        <w:t>O diagrama a seguir representa o modelo lógico consolidado das coleções no banco de dados, destacando os campos principais e a natureza dos relacionamentos (via referência ou dados embutidos).</w:t>
-      </w:r>
-    </w:p>
-    <w:p>
-      <w:pPr>
-        <w:pStyle w:val="SourceCode"/>
-        <w:rPr>
-          <w:rStyle w:val="VerbatimChar"/>
-        </w:rPr>
-      </w:pPr>
-      <w:r>
-        <w:rPr>
-          <w:rStyle w:val="VerbatimChar"/>
-        </w:rPr>
+        <w:t xml:space="preserve">Este </w:t>
+      </w:r>
+      <w:proofErr w:type="spellStart"/>
+      <w:r>
+        <w:t>diagrama</w:t>
+      </w:r>
+      <w:proofErr w:type="spellEnd"/>
+      <w:r>
+        <w:t xml:space="preserve"> </w:t>
+      </w:r>
+      <w:proofErr w:type="spellStart"/>
+      <w:r>
+        <w:t>representa</w:t>
+      </w:r>
+      <w:proofErr w:type="spellEnd"/>
+      <w:r>
+        <w:t xml:space="preserve"> o </w:t>
+      </w:r>
+      <w:proofErr w:type="spellStart"/>
+      <w:r>
+        <w:t>modelo</w:t>
+      </w:r>
+      <w:proofErr w:type="spellEnd"/>
+      <w:r>
+        <w:t xml:space="preserve"> </w:t>
+      </w:r>
+      <w:proofErr w:type="spellStart"/>
+      <w:r>
+        <w:t>relacional</w:t>
+      </w:r>
+      <w:proofErr w:type="spellEnd"/>
+      <w:r>
+        <w:t xml:space="preserve"> do banco de dados AMAZONAS_DB, </w:t>
+      </w:r>
+      <w:proofErr w:type="spellStart"/>
+      <w:r>
+        <w:t>utilizado</w:t>
+      </w:r>
+      <w:proofErr w:type="spellEnd"/>
+      <w:r>
+        <w:t xml:space="preserve"> para um </w:t>
+      </w:r>
+      <w:proofErr w:type="spellStart"/>
+      <w:r>
+        <w:t>sistema</w:t>
+      </w:r>
+      <w:proofErr w:type="spellEnd"/>
+      <w:r>
+        <w:t xml:space="preserve"> de e-commerce. Ele </w:t>
+      </w:r>
+      <w:proofErr w:type="spellStart"/>
+      <w:r>
+        <w:t>inclui</w:t>
+      </w:r>
+      <w:proofErr w:type="spellEnd"/>
+      <w:r>
+        <w:t xml:space="preserve"> as </w:t>
+      </w:r>
+      <w:proofErr w:type="spellStart"/>
+      <w:r>
+        <w:t>tabelas</w:t>
+      </w:r>
+      <w:proofErr w:type="spellEnd"/>
+      <w:r>
+        <w:t xml:space="preserve"> </w:t>
+      </w:r>
+      <w:proofErr w:type="spellStart"/>
+      <w:r>
+        <w:t>principais</w:t>
+      </w:r>
+      <w:proofErr w:type="spellEnd"/>
+      <w:r>
+        <w:t xml:space="preserve">: </w:t>
+      </w:r>
+      <w:r>
+        <w:t xml:space="preserve">customers, products, orders, </w:t>
+      </w:r>
+      <w:proofErr w:type="spellStart"/>
+      <w:r>
+        <w:t>order_items</w:t>
+      </w:r>
+      <w:proofErr w:type="spellEnd"/>
+      <w:r>
+        <w:t xml:space="preserve">, </w:t>
+      </w:r>
+      <w:proofErr w:type="spellStart"/>
+      <w:r>
+        <w:t>cart_items</w:t>
+      </w:r>
+      <w:proofErr w:type="spellEnd"/>
+      <w:r>
+        <w:t xml:space="preserve"> e </w:t>
+      </w:r>
+      <w:proofErr w:type="spellStart"/>
+      <w:r>
+        <w:t>product_reviews</w:t>
+      </w:r>
+      <w:proofErr w:type="spellEnd"/>
+      <w:r>
+        <w:t xml:space="preserve"> e </w:t>
+      </w:r>
+      <w:proofErr w:type="spellStart"/>
+      <w:r>
+        <w:t>os</w:t>
+      </w:r>
+      <w:proofErr w:type="spellEnd"/>
+      <w:r>
+        <w:t xml:space="preserve"> </w:t>
+      </w:r>
+      <w:proofErr w:type="spellStart"/>
+      <w:r>
+        <w:t>relacionamentos</w:t>
+      </w:r>
+      <w:proofErr w:type="spellEnd"/>
+      <w:r>
+        <w:t xml:space="preserve"> entre </w:t>
+      </w:r>
+      <w:proofErr w:type="spellStart"/>
+      <w:r>
+        <w:t>elas</w:t>
+      </w:r>
+      <w:proofErr w:type="spellEnd"/>
+      <w:r>
+        <w:t xml:space="preserve">, </w:t>
+      </w:r>
+      <w:proofErr w:type="spellStart"/>
+      <w:r>
+        <w:t>mostrando</w:t>
+      </w:r>
+      <w:proofErr w:type="spellEnd"/>
+      <w:r>
+        <w:t xml:space="preserve"> </w:t>
+      </w:r>
+      <w:proofErr w:type="spellStart"/>
+      <w:r>
+        <w:t>como</w:t>
+      </w:r>
+      <w:proofErr w:type="spellEnd"/>
+      <w:r>
+        <w:t xml:space="preserve"> </w:t>
+      </w:r>
+      <w:proofErr w:type="spellStart"/>
+      <w:r>
+        <w:t>os</w:t>
+      </w:r>
+      <w:proofErr w:type="spellEnd"/>
+      <w:r>
+        <w:t xml:space="preserve"> </w:t>
+      </w:r>
+      <w:proofErr w:type="spellStart"/>
+      <w:r>
         <w:lastRenderedPageBreak/>
-        <w:t>+----------------------------------+</w:t>
-      </w:r>
-      <w:r>
-        <w:br/>
-      </w:r>
-      <w:r>
-        <w:rPr>
-          <w:rStyle w:val="VerbatimChar"/>
-        </w:rPr>
-        <w:t>|      customers (Clientes)        |</w:t>
-      </w:r>
-      <w:r>
-        <w:br/>
-      </w:r>
-      <w:r>
-        <w:rPr>
-          <w:rStyle w:val="VerbatimChar"/>
-        </w:rPr>
-        <w:t>|----------------------------------|</w:t>
-      </w:r>
-      <w:r>
-        <w:br/>
-      </w:r>
-      <w:r>
-        <w:rPr>
-          <w:rStyle w:val="VerbatimChar"/>
-        </w:rPr>
-        <w:t>| _id: ObjectId                    |</w:t>
-      </w:r>
-      <w:r>
-        <w:br/>
-      </w:r>
-      <w:r>
-        <w:rPr>
-          <w:rStyle w:val="VerbatimChar"/>
-        </w:rPr>
-        <w:t>| customer_id: String              |</w:t>
-      </w:r>
-      <w:r>
-        <w:br/>
-      </w:r>
-      <w:r>
-        <w:rPr>
-          <w:rStyle w:val="VerbatimChar"/>
-        </w:rPr>
-        <w:t>| name: String                     |</w:t>
-      </w:r>
-      <w:r>
-        <w:br/>
-      </w:r>
-      <w:r>
-        <w:rPr>
-          <w:rStyle w:val="VerbatimChar"/>
-        </w:rPr>
-        <w:t>| email: String                    |</w:t>
-      </w:r>
-      <w:r>
-        <w:br/>
-      </w:r>
-      <w:r>
-        <w:rPr>
-          <w:rStyle w:val="VerbatimChar"/>
-        </w:rPr>
-        <w:t>| address: Object (Embutido)       |</w:t>
-      </w:r>
-      <w:r>
-        <w:br/>
-      </w:r>
-      <w:r>
-        <w:rPr>
-          <w:rStyle w:val="VerbatimChar"/>
-        </w:rPr>
-        <w:t>| ...                              |</w:t>
-      </w:r>
-      <w:r>
-        <w:br/>
-      </w:r>
-      <w:r>
-        <w:rPr>
-          <w:rStyle w:val="VerbatimChar"/>
-        </w:rPr>
-        <w:t>+----------------------------------+</w:t>
-      </w:r>
-    </w:p>
-    <w:p>
-      <w:pPr>
-        <w:pStyle w:val="SourceCode"/>
-        <w:rPr>
-          <w:rStyle w:val="VerbatimChar"/>
-        </w:rPr>
-      </w:pPr>
-      <w:r>
-        <w:rPr>
-          <w:rStyle w:val="VerbatimChar"/>
-        </w:rPr>
-        <w:t>+----------------------------------+</w:t>
-      </w:r>
-      <w:r>
-        <w:br/>
-      </w:r>
-      <w:r>
-        <w:rPr>
-          <w:rStyle w:val="VerbatimChar"/>
-        </w:rPr>
-        <w:t>|        products (</w:t>
+        <w:t>clientes</w:t>
+      </w:r>
+      <w:proofErr w:type="spellEnd"/>
+      <w:r>
+        <w:t xml:space="preserve"> </w:t>
       </w:r>
       <w:proofErr w:type="spellStart"/>
       <w:r>
-        <w:rPr>
-          <w:rStyle w:val="VerbatimChar"/>
-        </w:rPr>
-        <w:t>Produtos</w:t>
+        <w:t>interagem</w:t>
       </w:r>
       <w:proofErr w:type="spellEnd"/>
       <w:r>
-        <w:rPr>
-          <w:rStyle w:val="VerbatimChar"/>
-        </w:rPr>
-        <w:t>)       |</w:t>
-      </w:r>
-      <w:r>
-        <w:br/>
-      </w:r>
-      <w:r>
-        <w:rPr>
-          <w:rStyle w:val="VerbatimChar"/>
-        </w:rPr>
-        <w:t>|----------------------------------|</w:t>
-      </w:r>
-      <w:r>
-        <w:br/>
-      </w:r>
-      <w:r>
-        <w:rPr>
-          <w:rStyle w:val="VerbatimChar"/>
-        </w:rPr>
-        <w:t>| _id: ObjectId                    |</w:t>
-      </w:r>
-      <w:r>
-        <w:br/>
-      </w:r>
-      <w:r>
-        <w:rPr>
-          <w:rStyle w:val="VerbatimChar"/>
-        </w:rPr>
-        <w:t>| product_id: String               |</w:t>
-      </w:r>
-      <w:r>
-        <w:br/>
-      </w:r>
-      <w:r>
-        <w:rPr>
-          <w:rStyle w:val="VerbatimChar"/>
-        </w:rPr>
-        <w:t>| name: String                     |</w:t>
-      </w:r>
-      <w:r>
-        <w:br/>
-      </w:r>
-      <w:r>
-        <w:rPr>
-          <w:rStyle w:val="VerbatimChar"/>
-        </w:rPr>
-        <w:t>| price: Number                    |</w:t>
-      </w:r>
-      <w:r>
-        <w:br/>
-      </w:r>
-      <w:r>
-        <w:rPr>
-          <w:rStyle w:val="VerbatimChar"/>
-        </w:rPr>
-        <w:t>| category: String                 |</w:t>
-      </w:r>
-      <w:r>
-        <w:br/>
-      </w:r>
-      <w:r>
-        <w:rPr>
-          <w:rStyle w:val="VerbatimChar"/>
-        </w:rPr>
-        <w:t>| attributes: Object (Embutido)    |</w:t>
-      </w:r>
-      <w:r>
-        <w:br/>
-      </w:r>
-      <w:r>
-        <w:rPr>
-          <w:rStyle w:val="VerbatimChar"/>
-        </w:rPr>
-        <w:t>| ...                              |</w:t>
-      </w:r>
-      <w:r>
-        <w:br/>
-      </w:r>
-      <w:r>
-        <w:rPr>
-          <w:rStyle w:val="VerbatimChar"/>
-        </w:rPr>
-        <w:t>+----------------------------------+</w:t>
-      </w:r>
-    </w:p>
-    <w:p>
-      <w:pPr>
-        <w:pStyle w:val="SourceCode"/>
-      </w:pPr>
-      <w:r>
-        <w:rPr>
-          <w:rStyle w:val="VerbatimChar"/>
-        </w:rPr>
-        <w:t>+----------------------------------+</w:t>
-      </w:r>
-      <w:r>
-        <w:br/>
-      </w:r>
-      <w:r>
-        <w:rPr>
-          <w:rStyle w:val="VerbatimChar"/>
-        </w:rPr>
-        <w:t>|         orders (</w:t>
+        <w:t xml:space="preserve"> com </w:t>
       </w:r>
       <w:proofErr w:type="spellStart"/>
       <w:r>
-        <w:rPr>
-          <w:rStyle w:val="VerbatimChar"/>
-        </w:rPr>
-        <w:t>Pedidos</w:t>
+        <w:t>produtos</w:t>
       </w:r>
       <w:proofErr w:type="spellEnd"/>
       <w:r>
-        <w:rPr>
-          <w:rStyle w:val="VerbatimChar"/>
-        </w:rPr>
-        <w:t>)         |</w:t>
-      </w:r>
-      <w:r>
-        <w:br/>
-      </w:r>
-      <w:r>
-        <w:rPr>
-          <w:rStyle w:val="VerbatimChar"/>
-        </w:rPr>
-        <w:t>|----------------------------------|</w:t>
-      </w:r>
-      <w:r>
-        <w:br/>
-      </w:r>
-      <w:r>
-        <w:rPr>
-          <w:rStyle w:val="VerbatimChar"/>
-        </w:rPr>
-        <w:t>| _id: ObjectId                    |</w:t>
-      </w:r>
-      <w:r>
-        <w:br/>
-      </w:r>
-      <w:r>
-        <w:rPr>
-          <w:rStyle w:val="VerbatimChar"/>
-        </w:rPr>
-        <w:t>| order_id: String                 |</w:t>
-      </w:r>
-      <w:r>
-        <w:br/>
-      </w:r>
-      <w:r>
-        <w:rPr>
-          <w:rStyle w:val="VerbatimChar"/>
-        </w:rPr>
-        <w:t>| customer_id: String (Ref)        |</w:t>
-      </w:r>
-      <w:r>
-        <w:br/>
-      </w:r>
-      <w:r>
-        <w:rPr>
-          <w:rStyle w:val="VerbatimChar"/>
-        </w:rPr>
-        <w:t>| customer_info: Object (Embutido) |</w:t>
-      </w:r>
-      <w:r>
-        <w:br/>
-      </w:r>
-      <w:r>
-        <w:rPr>
-          <w:rStyle w:val="VerbatimChar"/>
-        </w:rPr>
-        <w:t>| items: Array (Embutido)          |</w:t>
-      </w:r>
-      <w:r>
-        <w:br/>
-      </w:r>
-      <w:r>
-        <w:rPr>
-          <w:rStyle w:val="VerbatimChar"/>
-        </w:rPr>
-        <w:t>| total: Number                    |</w:t>
-      </w:r>
-      <w:r>
-        <w:br/>
-      </w:r>
-      <w:r>
-        <w:rPr>
-          <w:rStyle w:val="VerbatimChar"/>
-        </w:rPr>
-        <w:t>| ...                              |</w:t>
-      </w:r>
-      <w:r>
-        <w:br/>
-      </w:r>
-      <w:r>
-        <w:rPr>
-          <w:rStyle w:val="VerbatimChar"/>
-        </w:rPr>
-        <w:t>+----------------------------------+</w:t>
-      </w:r>
-      <w:r>
-        <w:br/>
-      </w:r>
-      <w:r>
-        <w:br/>
-      </w:r>
-      <w:r>
-        <w:rPr>
-          <w:rStyle w:val="VerbatimChar"/>
-        </w:rPr>
-        <w:t>+----------------------------------+</w:t>
-      </w:r>
-      <w:r>
-        <w:br/>
-      </w:r>
-      <w:r>
-        <w:rPr>
-          <w:rStyle w:val="VerbatimChar"/>
-        </w:rPr>
-        <w:t>|      cart_items (Carrinho)       |</w:t>
-      </w:r>
-      <w:r>
-        <w:br/>
-      </w:r>
-      <w:r>
-        <w:rPr>
-          <w:rStyle w:val="VerbatimChar"/>
-        </w:rPr>
-        <w:t>|----------------------------------|</w:t>
-      </w:r>
-      <w:r>
-        <w:br/>
-      </w:r>
-      <w:r>
-        <w:rPr>
-          <w:rStyle w:val="VerbatimChar"/>
-        </w:rPr>
-        <w:t>| _id: ObjectId                    |</w:t>
-      </w:r>
-      <w:r>
-        <w:br/>
-      </w:r>
-      <w:r>
-        <w:rPr>
-          <w:rStyle w:val="VerbatimChar"/>
-        </w:rPr>
-        <w:t>| customer_id: String (Ref)        |</w:t>
-      </w:r>
-      <w:r>
-        <w:br/>
-      </w:r>
-      <w:r>
-        <w:rPr>
-          <w:rStyle w:val="VerbatimChar"/>
-        </w:rPr>
-        <w:t>| product_id: String (Ref)         |</w:t>
-      </w:r>
-      <w:r>
-        <w:br/>
-      </w:r>
-      <w:r>
-        <w:rPr>
-          <w:rStyle w:val="VerbatimChar"/>
-        </w:rPr>
-        <w:t>| product_info: Object (Embutido)  |</w:t>
-      </w:r>
-      <w:r>
-        <w:br/>
-      </w:r>
-      <w:r>
-        <w:rPr>
-          <w:rStyle w:val="VerbatimChar"/>
-        </w:rPr>
-        <w:t>| quantity: Number                 |</w:t>
-      </w:r>
-      <w:r>
-        <w:br/>
-      </w:r>
-      <w:r>
-        <w:rPr>
-          <w:rStyle w:val="VerbatimChar"/>
-        </w:rPr>
-        <w:t>| ...                              |</w:t>
-      </w:r>
-      <w:r>
-        <w:br/>
-      </w:r>
-      <w:r>
-        <w:rPr>
-          <w:rStyle w:val="VerbatimChar"/>
-        </w:rPr>
-        <w:t>+----------------------------------+</w:t>
-      </w:r>
-      <w:r>
-        <w:br/>
-      </w:r>
-      <w:r>
-        <w:br/>
-      </w:r>
-      <w:r>
-        <w:rPr>
-          <w:rStyle w:val="VerbatimChar"/>
-        </w:rPr>
-        <w:t>+----------------------------------+</w:t>
-      </w:r>
-      <w:r>
-        <w:br/>
-      </w:r>
-      <w:r>
-        <w:rPr>
-          <w:rStyle w:val="VerbatimChar"/>
-        </w:rPr>
-        <w:t>|  product_reviews (Avaliações)    |</w:t>
-      </w:r>
-      <w:r>
-        <w:br/>
-      </w:r>
-      <w:r>
-        <w:rPr>
-          <w:rStyle w:val="VerbatimChar"/>
-        </w:rPr>
-        <w:t>|----------------------------------|</w:t>
-      </w:r>
-      <w:r>
-        <w:br/>
-      </w:r>
-      <w:r>
-        <w:rPr>
-          <w:rStyle w:val="VerbatimChar"/>
-        </w:rPr>
-        <w:t>| _id: ObjectId                    |</w:t>
-      </w:r>
-      <w:r>
-        <w:br/>
-      </w:r>
-      <w:r>
-        <w:rPr>
-          <w:rStyle w:val="VerbatimChar"/>
-        </w:rPr>
-        <w:t>| product_id: String (Ref)         |</w:t>
-      </w:r>
-      <w:r>
-        <w:br/>
-      </w:r>
-      <w:r>
-        <w:rPr>
-          <w:rStyle w:val="VerbatimChar"/>
-        </w:rPr>
-        <w:t>| customer_id: String (Ref)        |</w:t>
-      </w:r>
-      <w:r>
-        <w:br/>
-      </w:r>
-      <w:r>
-        <w:rPr>
-          <w:rStyle w:val="VerbatimChar"/>
-        </w:rPr>
-        <w:t>| customer_name: String (Embutido) |</w:t>
-      </w:r>
-      <w:r>
-        <w:br/>
-      </w:r>
-      <w:r>
-        <w:rPr>
-          <w:rStyle w:val="VerbatimChar"/>
-        </w:rPr>
-        <w:t>| rating: Number                   |</w:t>
-      </w:r>
-      <w:r>
-        <w:br/>
-      </w:r>
-      <w:r>
-        <w:rPr>
-          <w:rStyle w:val="VerbatimChar"/>
-        </w:rPr>
-        <w:t>| ...                              |</w:t>
-      </w:r>
-      <w:r>
-        <w:br/>
-      </w:r>
-      <w:r>
-        <w:rPr>
-          <w:rStyle w:val="VerbatimChar"/>
-        </w:rPr>
-        <w:t>+----------------------------------+</w:t>
+        <w:t xml:space="preserve">, </w:t>
+      </w:r>
+      <w:proofErr w:type="spellStart"/>
+      <w:r>
+        <w:t>realizam</w:t>
+      </w:r>
+      <w:proofErr w:type="spellEnd"/>
+      <w:r>
+        <w:t xml:space="preserve"> </w:t>
+      </w:r>
+      <w:proofErr w:type="spellStart"/>
+      <w:r>
+        <w:t>pedidos</w:t>
+      </w:r>
+      <w:proofErr w:type="spellEnd"/>
+      <w:r>
+        <w:t xml:space="preserve">, </w:t>
+      </w:r>
+      <w:proofErr w:type="spellStart"/>
+      <w:r>
+        <w:t>adicionam</w:t>
+      </w:r>
+      <w:proofErr w:type="spellEnd"/>
+      <w:r>
+        <w:t xml:space="preserve"> </w:t>
+      </w:r>
+      <w:proofErr w:type="spellStart"/>
+      <w:r>
+        <w:t>itens</w:t>
+      </w:r>
+      <w:proofErr w:type="spellEnd"/>
+      <w:r>
+        <w:t xml:space="preserve"> </w:t>
+      </w:r>
+      <w:proofErr w:type="spellStart"/>
+      <w:r>
+        <w:t>ao</w:t>
+      </w:r>
+      <w:proofErr w:type="spellEnd"/>
+      <w:r>
+        <w:t xml:space="preserve"> </w:t>
+      </w:r>
+      <w:proofErr w:type="spellStart"/>
+      <w:r>
+        <w:t>carrinho</w:t>
+      </w:r>
+      <w:proofErr w:type="spellEnd"/>
+      <w:r>
+        <w:t xml:space="preserve"> e </w:t>
+      </w:r>
+      <w:proofErr w:type="spellStart"/>
+      <w:r>
+        <w:t>escrevem</w:t>
+      </w:r>
+      <w:proofErr w:type="spellEnd"/>
+      <w:r>
+        <w:t xml:space="preserve"> </w:t>
+      </w:r>
+      <w:proofErr w:type="spellStart"/>
+      <w:r>
+        <w:t>avaliações</w:t>
+      </w:r>
+      <w:proofErr w:type="spellEnd"/>
+      <w:r>
+        <w:t xml:space="preserve">. O </w:t>
+      </w:r>
+      <w:proofErr w:type="spellStart"/>
+      <w:r>
+        <w:t>diagrama</w:t>
+      </w:r>
+      <w:proofErr w:type="spellEnd"/>
+      <w:r>
+        <w:t xml:space="preserve"> </w:t>
+      </w:r>
+      <w:proofErr w:type="spellStart"/>
+      <w:r>
+        <w:t>foi</w:t>
+      </w:r>
+      <w:proofErr w:type="spellEnd"/>
+      <w:r>
+        <w:t xml:space="preserve"> </w:t>
+      </w:r>
+      <w:proofErr w:type="spellStart"/>
+      <w:r>
+        <w:t>criado</w:t>
+      </w:r>
+      <w:proofErr w:type="spellEnd"/>
+      <w:r>
+        <w:t xml:space="preserve"> no dbdiagram.io</w:t>
+      </w:r>
+      <w:r>
+        <w:t>.</w:t>
+      </w:r>
+    </w:p>
+    <w:p>
+      <w:pPr>
+        <w:pStyle w:val="Corpodetexto"/>
+        <w:rPr>
+          <w:lang w:val="pt-BR"/>
+        </w:rPr>
+      </w:pPr>
+      <w:r>
+        <w:rPr>
+          <w:lang w:val="pt-BR"/>
+        </w:rPr>
+        <w:drawing>
+          <wp:inline distT="0" distB="0" distL="0" distR="0">
+            <wp:extent cx="6480810" cy="5885180"/>
+            <wp:effectExtent l="0" t="0" r="0" b="0"/>
+            <wp:docPr id="1973987057" name="Imagem 6"/>
+            <wp:cNvGraphicFramePr>
+              <a:graphicFrameLocks xmlns:a="http://schemas.openxmlformats.org/drawingml/2006/main" noChangeAspect="1"/>
+            </wp:cNvGraphicFramePr>
+            <a:graphic xmlns:a="http://schemas.openxmlformats.org/drawingml/2006/main">
+              <a:graphicData uri="http://schemas.openxmlformats.org/drawingml/2006/picture">
+                <pic:pic xmlns:pic="http://schemas.openxmlformats.org/drawingml/2006/picture">
+                  <pic:nvPicPr>
+                    <pic:cNvPr id="0" name="Picture 190"/>
+                    <pic:cNvPicPr>
+                      <a:picLocks noChangeAspect="1" noChangeArrowheads="1"/>
+                    </pic:cNvPicPr>
+                  </pic:nvPicPr>
+                  <pic:blipFill>
+                    <a:blip r:embed="rId7">
+                      <a:extLst>
+                        <a:ext uri="{28A0092B-C50C-407E-A947-70E740481C1C}">
+                          <a14:useLocalDpi xmlns:a14="http://schemas.microsoft.com/office/drawing/2010/main" val="0"/>
+                        </a:ext>
+                      </a:extLst>
+                    </a:blip>
+                    <a:srcRect/>
+                    <a:stretch>
+                      <a:fillRect/>
+                    </a:stretch>
+                  </pic:blipFill>
+                  <pic:spPr bwMode="auto">
+                    <a:xfrm>
+                      <a:off x="0" y="0"/>
+                      <a:ext cx="6480810" cy="5885180"/>
+                    </a:xfrm>
+                    <a:prstGeom prst="rect">
+                      <a:avLst/>
+                    </a:prstGeom>
+                    <a:noFill/>
+                    <a:ln>
+                      <a:noFill/>
+                    </a:ln>
+                  </pic:spPr>
+                </pic:pic>
+              </a:graphicData>
+            </a:graphic>
+          </wp:inline>
+        </w:drawing>
       </w:r>
     </w:p>
     <w:p>
@@ -2893,13 +2814,30 @@
         <w:pStyle w:val="Ttulo3"/>
       </w:pPr>
       <w:bookmarkStart w:id="26" w:name="visão-geral-das-coleções"/>
-      <w:bookmarkStart w:id="27" w:name="_Toc212407453"/>
+      <w:bookmarkStart w:id="27" w:name="_Toc213017785"/>
       <w:bookmarkEnd w:id="24"/>
-      <w:r>
-        <w:lastRenderedPageBreak/>
-        <w:t>3.2 Visão Geral das Coleções</w:t>
+    </w:p>
+    <w:p>
+      <w:pPr>
+        <w:pStyle w:val="Ttulo3"/>
+      </w:pPr>
+      <w:r>
+        <w:t xml:space="preserve">3.2 </w:t>
+      </w:r>
+      <w:proofErr w:type="spellStart"/>
+      <w:r>
+        <w:t>Visão</w:t>
+      </w:r>
+      <w:proofErr w:type="spellEnd"/>
+      <w:r>
+        <w:t xml:space="preserve"> Geral das </w:t>
+      </w:r>
+      <w:proofErr w:type="spellStart"/>
+      <w:r>
+        <w:t>Coleções</w:t>
       </w:r>
       <w:bookmarkEnd w:id="27"/>
+      <w:proofErr w:type="spellEnd"/>
     </w:p>
     <w:p>
       <w:pPr>
@@ -3019,9 +2957,10 @@
         <w:pStyle w:val="Ttulo3"/>
       </w:pPr>
       <w:bookmarkStart w:id="28" w:name="X2649ecc7a2e242068e6956e1f0c8f3ecabe36cd"/>
-      <w:bookmarkStart w:id="29" w:name="_Toc212407454"/>
+      <w:bookmarkStart w:id="29" w:name="_Toc213017786"/>
       <w:bookmarkEnd w:id="26"/>
       <w:r>
+        <w:lastRenderedPageBreak/>
         <w:t>3.3 Modelo Lógico e Detalhamento das Coleções</w:t>
       </w:r>
       <w:bookmarkEnd w:id="29"/>
@@ -3059,7 +2998,7 @@
                     </pic:cNvPicPr>
                   </pic:nvPicPr>
                   <pic:blipFill rotWithShape="1">
-                    <a:blip r:embed="rId7"/>
+                    <a:blip r:embed="rId8"/>
                     <a:srcRect r="16061" b="19692"/>
                     <a:stretch>
                       <a:fillRect/>
@@ -3394,7 +3333,6 @@
         <w:rPr>
           <w:rStyle w:val="NormalTok"/>
         </w:rPr>
-        <w:lastRenderedPageBreak/>
         <w:t xml:space="preserve">    </w:t>
       </w:r>
       <w:r>
@@ -3701,6 +3639,7 @@
           <w:b/>
           <w:bCs/>
         </w:rPr>
+        <w:lastRenderedPageBreak/>
         <w:t>Shard Key:</w:t>
       </w:r>
       <w:r>
@@ -3747,7 +3686,7 @@
                     </pic:cNvPicPr>
                   </pic:nvPicPr>
                   <pic:blipFill rotWithShape="1">
-                    <a:blip r:embed="rId8"/>
+                    <a:blip r:embed="rId9"/>
                     <a:srcRect r="19276" b="19053"/>
                     <a:stretch>
                       <a:fillRect/>
@@ -4022,7 +3961,6 @@
         <w:rPr>
           <w:rStyle w:val="NormalTok"/>
         </w:rPr>
-        <w:lastRenderedPageBreak/>
         <w:t xml:space="preserve">  </w:t>
       </w:r>
       <w:r>
@@ -4434,6 +4372,7 @@
           <w:b/>
           <w:bCs/>
         </w:rPr>
+        <w:lastRenderedPageBreak/>
         <w:t>Justificativa:</w:t>
       </w:r>
       <w:r>
@@ -4477,7 +4416,6 @@
       <w:bookmarkStart w:id="32" w:name="coleção-orders"/>
       <w:bookmarkEnd w:id="31"/>
       <w:r>
-        <w:lastRenderedPageBreak/>
         <w:t>3.2.3 Coleção: orders</w:t>
       </w:r>
     </w:p>
@@ -4505,7 +4443,7 @@
                     </pic:cNvPicPr>
                   </pic:nvPicPr>
                   <pic:blipFill rotWithShape="1">
-                    <a:blip r:embed="rId9"/>
+                    <a:blip r:embed="rId10"/>
                     <a:srcRect r="15000" b="14594"/>
                     <a:stretch>
                       <a:fillRect/>
@@ -4651,6 +4589,7 @@
         <w:rPr>
           <w:rStyle w:val="NormalTok"/>
         </w:rPr>
+        <w:lastRenderedPageBreak/>
         <w:t xml:space="preserve">  </w:t>
       </w:r>
       <w:r>
@@ -4795,7 +4734,6 @@
         <w:rPr>
           <w:rStyle w:val="NormalTok"/>
         </w:rPr>
-        <w:lastRenderedPageBreak/>
         <w:t xml:space="preserve">  </w:t>
       </w:r>
       <w:r>
@@ -5608,7 +5546,7 @@
                     </pic:cNvPicPr>
                   </pic:nvPicPr>
                   <pic:blipFill rotWithShape="1">
-                    <a:blip r:embed="rId10"/>
+                    <a:blip r:embed="rId11"/>
                     <a:srcRect r="20705" b="21467"/>
                     <a:stretch>
                       <a:fillRect/>
@@ -6227,7 +6165,7 @@
                     </pic:cNvPicPr>
                   </pic:nvPicPr>
                   <pic:blipFill rotWithShape="1">
-                    <a:blip r:embed="rId11"/>
+                    <a:blip r:embed="rId12"/>
                     <a:srcRect r="15883" b="23761"/>
                     <a:stretch>
                       <a:fillRect/>
@@ -6733,7 +6671,7 @@
     <w:p>
       <w:r>
         <w:pict>
-          <v:rect id="_x0000_i1311" style="width:0;height:1.5pt" o:hralign="center" o:hrstd="t" o:hr="t"/>
+          <v:rect id="_x0000_i1204" style="width:0;height:1.5pt" o:hralign="center" o:hrstd="t" o:hr="t"/>
         </w:pict>
       </w:r>
     </w:p>
@@ -6742,7 +6680,7 @@
         <w:pStyle w:val="Ttulo2"/>
       </w:pPr>
       <w:bookmarkStart w:id="35" w:name="escalabilidade"/>
-      <w:bookmarkStart w:id="36" w:name="_Toc212407455"/>
+      <w:bookmarkStart w:id="36" w:name="_Toc213017787"/>
       <w:bookmarkEnd w:id="22"/>
       <w:bookmarkEnd w:id="28"/>
       <w:bookmarkEnd w:id="34"/>
@@ -6756,7 +6694,7 @@
         <w:pStyle w:val="Ttulo3"/>
       </w:pPr>
       <w:bookmarkStart w:id="37" w:name="crescimento-de-dados"/>
-      <w:bookmarkStart w:id="38" w:name="_Toc212407456"/>
+      <w:bookmarkStart w:id="38" w:name="_Toc213017788"/>
       <w:r>
         <w:t>4.1 Crescimento de Dados</w:t>
       </w:r>
@@ -6837,7 +6775,7 @@
         <w:pStyle w:val="Ttulo3"/>
       </w:pPr>
       <w:bookmarkStart w:id="39" w:name="alta-concorrência"/>
-      <w:bookmarkStart w:id="40" w:name="_Toc212407457"/>
+      <w:bookmarkStart w:id="40" w:name="_Toc213017789"/>
       <w:bookmarkEnd w:id="37"/>
       <w:r>
         <w:t>4.2 Alta Concorrência</w:t>
@@ -6918,7 +6856,7 @@
         <w:pStyle w:val="Ttulo3"/>
       </w:pPr>
       <w:bookmarkStart w:id="41" w:name="alta-disponibilidade"/>
-      <w:bookmarkStart w:id="42" w:name="_Toc212407458"/>
+      <w:bookmarkStart w:id="42" w:name="_Toc213017790"/>
       <w:bookmarkEnd w:id="39"/>
       <w:r>
         <w:t>4.3 Alta Disponibilidade</w:t>
@@ -6943,7 +6881,7 @@
     <w:p>
       <w:r>
         <w:pict>
-          <v:rect id="_x0000_i1312" style="width:0;height:1.5pt" o:hralign="center" o:hrstd="t" o:hr="t"/>
+          <v:rect id="_x0000_i1205" style="width:0;height:1.5pt" o:hralign="center" o:hrstd="t" o:hr="t"/>
         </w:pict>
       </w:r>
     </w:p>
@@ -6952,7 +6890,7 @@
         <w:pStyle w:val="Ttulo2"/>
       </w:pPr>
       <w:bookmarkStart w:id="43" w:name="vantagens-da-arquitetura-proposta"/>
-      <w:bookmarkStart w:id="44" w:name="_Toc212407459"/>
+      <w:bookmarkStart w:id="44" w:name="_Toc213017791"/>
       <w:bookmarkEnd w:id="35"/>
       <w:bookmarkEnd w:id="41"/>
       <w:r>
@@ -7039,7 +6977,7 @@
     <w:p>
       <w:r>
         <w:pict>
-          <v:rect id="_x0000_i1313" style="width:0;height:1.5pt" o:hralign="center" o:hrstd="t" o:hr="t"/>
+          <v:rect id="_x0000_i1206" style="width:0;height:1.5pt" o:hralign="center" o:hrstd="t" o:hr="t"/>
         </w:pict>
       </w:r>
     </w:p>
@@ -7048,7 +6986,7 @@
         <w:pStyle w:val="Ttulo2"/>
       </w:pPr>
       <w:bookmarkStart w:id="45" w:name="implementação-na-nuvem-visão-teórica"/>
-      <w:bookmarkStart w:id="46" w:name="_Toc212407460"/>
+      <w:bookmarkStart w:id="46" w:name="_Toc213017792"/>
       <w:bookmarkEnd w:id="43"/>
       <w:r>
         <w:t>6. Implementação na Nuvem (Visão Teórica)</w:t>
@@ -7060,7 +6998,7 @@
         <w:pStyle w:val="Ttulo3"/>
       </w:pPr>
       <w:bookmarkStart w:id="47" w:name="mongodb-atlas"/>
-      <w:bookmarkStart w:id="48" w:name="_Toc212407461"/>
+      <w:bookmarkStart w:id="48" w:name="_Toc213017793"/>
       <w:r>
         <w:t>6.1 MongoDB Atlas</w:t>
       </w:r>
@@ -7079,7 +7017,7 @@
         <w:pStyle w:val="Ttulo3"/>
       </w:pPr>
       <w:bookmarkStart w:id="49" w:name="dynamodb-alternativa"/>
-      <w:bookmarkStart w:id="50" w:name="_Toc212407462"/>
+      <w:bookmarkStart w:id="50" w:name="_Toc213017794"/>
       <w:bookmarkEnd w:id="47"/>
       <w:r>
         <w:t>6.2 DynamoDB (Alternativa)</w:t>
@@ -7097,7 +7035,7 @@
     <w:p>
       <w:r>
         <w:pict>
-          <v:rect id="_x0000_i1314" style="width:0;height:1.5pt" o:hralign="center" o:hrstd="t" o:hr="t"/>
+          <v:rect id="_x0000_i1207" style="width:0;height:1.5pt" o:hralign="center" o:hrstd="t" o:hr="t"/>
         </w:pict>
       </w:r>
     </w:p>
@@ -7106,7 +7044,7 @@
         <w:pStyle w:val="Ttulo2"/>
       </w:pPr>
       <w:bookmarkStart w:id="51" w:name="Xef8215daaac77f92e26a8120bdbf79a365dd2ba"/>
-      <w:bookmarkStart w:id="52" w:name="_Toc212407463"/>
+      <w:bookmarkStart w:id="52" w:name="_Toc213017795"/>
       <w:bookmarkEnd w:id="45"/>
       <w:bookmarkEnd w:id="49"/>
       <w:r>
@@ -7218,7 +7156,7 @@
     <w:p>
       <w:r>
         <w:pict>
-          <v:rect id="_x0000_i1315" style="width:0;height:1.5pt" o:hralign="center" o:hrstd="t" o:hr="t"/>
+          <v:rect id="_x0000_i1208" style="width:0;height:1.5pt" o:hralign="center" o:hrstd="t" o:hr="t"/>
         </w:pict>
       </w:r>
     </w:p>
@@ -7276,12 +7214,12 @@
 <w:numbering xmlns:wpc="http://schemas.microsoft.com/office/word/2010/wordprocessingCanvas" xmlns:cx="http://schemas.microsoft.com/office/drawing/2014/chartex" xmlns:cx1="http://schemas.microsoft.com/office/drawing/2015/9/8/chartex" xmlns:cx2="http://schemas.microsoft.com/office/drawing/2015/10/21/chartex" xmlns:cx3="http://schemas.microsoft.com/office/drawing/2016/5/9/chartex" xmlns:cx4="http://schemas.microsoft.com/office/drawing/2016/5/10/chartex" xmlns:cx5="http://schemas.microsoft.com/office/drawing/2016/5/11/chartex" xmlns:cx6="http://schemas.microsoft.com/office/drawing/2016/5/12/chartex" xmlns:cx7="http://schemas.microsoft.com/office/drawing/2016/5/13/chartex" xmlns:cx8="http://schemas.microsoft.com/office/drawing/2016/5/14/chartex" xmlns:mc="http://schemas.openxmlformats.org/markup-compatibility/2006" xmlns:aink="http://schemas.microsoft.com/office/drawing/2016/ink" xmlns:am3d="http://schemas.microsoft.com/office/drawing/2017/model3d" xmlns:o="urn:schemas-microsoft-com:office:office" xmlns:oel="http://schemas.microsoft.com/office/2019/extlst" xmlns:r="http://schemas.openxmlformats.org/officeDocument/2006/relationships" xmlns:m="http://schemas.openxmlformats.org/officeDocument/2006/math" xmlns:v="urn:schemas-microsoft-com:vml" xmlns:wp14="http://schemas.microsoft.com/office/word/2010/wordprocessingDrawing" xmlns:wp="http://schemas.openxmlformats.org/drawingml/2006/wordprocessingDrawing" xmlns:w10="urn:schemas-microsoft-com:office:word" xmlns:w="http://schemas.openxmlformats.org/wordprocessingml/2006/main" xmlns:w14="http://schemas.microsoft.com/office/word/2010/wordml" xmlns:w15="http://schemas.microsoft.com/office/word/2012/wordml" xmlns:w16cex="http://schemas.microsoft.com/office/word/2018/wordml/cex" xmlns:w16cid="http://schemas.microsoft.com/office/word/2016/wordml/cid" xmlns:w16="http://schemas.microsoft.com/office/word/2018/wordml" xmlns:w16du="http://schemas.microsoft.com/office/word/2023/wordml/word16du" xmlns:w16sdtdh="http://schemas.microsoft.com/office/word/2020/wordml/sdtdatahash" xmlns:w16sdtfl="http://schemas.microsoft.com/office/word/2024/wordml/sdtformatlock" xmlns:w16se="http://schemas.microsoft.com/office/word/2015/wordml/symex" xmlns:wpg="http://schemas.microsoft.com/office/word/2010/wordprocessingGroup" xmlns:wpi="http://schemas.microsoft.com/office/word/2010/wordprocessingInk" xmlns:wne="http://schemas.microsoft.com/office/word/2006/wordml" xmlns:wps="http://schemas.microsoft.com/office/word/2010/wordprocessingShape" mc:Ignorable="w14 w15 w16se w16cid w16 w16cex w16sdtdh w16sdtfl w16du wp14">
   <w:numPicBullet w:numPicBulletId="0">
     <w:pict>
-      <v:rect id="_x0000_i1048" style="width:0;height:1.5pt" o:hralign="center" o:bullet="t" o:hrstd="t" o:hr="t"/>
+      <v:rect id="_x0000_i1108" style="width:0;height:1.5pt" o:hralign="center" o:bullet="t" o:hrstd="t" o:hr="t"/>
     </w:pict>
   </w:numPicBullet>
   <w:numPicBullet w:numPicBulletId="1">
     <w:pict>
-      <v:rect id="_x0000_i1049" style="width:0;height:1.5pt" o:hralign="center" o:bullet="t" o:hrstd="t" o:hr="t"/>
+      <v:rect id="_x0000_i1109" style="width:0;height:1.5pt" o:hralign="center" o:bullet="t" o:hrstd="t" o:hr="t"/>
     </w:pict>
   </w:numPicBullet>
   <w:abstractNum w:abstractNumId="0" w15:restartNumberingAfterBreak="0">
@@ -8136,7 +8074,6 @@
   <w:style w:type="character" w:default="1" w:styleId="Fontepargpadro">
     <w:name w:val="Default Paragraph Font"/>
     <w:uiPriority w:val="1"/>
-    <w:semiHidden/>
     <w:unhideWhenUsed/>
   </w:style>
   <w:style w:type="table" w:default="1" w:styleId="Tabelanormal">
@@ -8914,6 +8851,14 @@
       <w:ind w:left="480"/>
     </w:pPr>
   </w:style>
+  <w:style w:type="paragraph" w:styleId="NormalWeb">
+    <w:name w:val="Normal (Web)"/>
+    <w:basedOn w:val="Normal"/>
+    <w:rsid w:val="00335367"/>
+    <w:rPr>
+      <w:rFonts w:ascii="Times New Roman" w:hAnsi="Times New Roman" w:cs="Times New Roman"/>
+    </w:rPr>
+  </w:style>
 </w:styles>
 </file>
 

</xml_diff>